<commit_message>
Kick-off de conception et préparation préliminaire
</commit_message>
<xml_diff>
--- a/Rapport.docx
+++ b/Rapport.docx
@@ -3,12 +3,304 @@
 <w:document xmlns:wpc="http://schemas.microsoft.com/office/word/2010/wordprocessingCanvas" xmlns:cx="http://schemas.microsoft.com/office/drawing/2014/chartex" xmlns:cx1="http://schemas.microsoft.com/office/drawing/2015/9/8/chartex" xmlns:cx2="http://schemas.microsoft.com/office/drawing/2015/10/21/chartex" xmlns:cx3="http://schemas.microsoft.com/office/drawing/2016/5/9/chartex" xmlns:cx4="http://schemas.microsoft.com/office/drawing/2016/5/10/chartex" xmlns:cx5="http://schemas.microsoft.com/office/drawing/2016/5/11/chartex" xmlns:cx6="http://schemas.microsoft.com/office/drawing/2016/5/12/chartex" xmlns:cx7="http://schemas.microsoft.com/office/drawing/2016/5/13/chartex" xmlns:cx8="http://schemas.microsoft.com/office/drawing/2016/5/14/chartex" xmlns:mc="http://schemas.openxmlformats.org/markup-compatibility/2006" xmlns:aink="http://schemas.microsoft.com/office/drawing/2016/ink" xmlns:am3d="http://schemas.microsoft.com/office/drawing/2017/model3d" xmlns:o="urn:schemas-microsoft-com:office:office" xmlns:r="http://schemas.openxmlformats.org/officeDocument/2006/relationships" xmlns:m="http://schemas.openxmlformats.org/officeDocument/2006/math" xmlns:v="urn:schemas-microsoft-com:vml" xmlns:wp14="http://schemas.microsoft.com/office/word/2010/wordprocessingDrawing" xmlns:wp="http://schemas.openxmlformats.org/drawingml/2006/wordprocessingDrawing" xmlns:w10="urn:schemas-microsoft-com:office:word" xmlns:w="http://schemas.openxmlformats.org/wordprocessingml/2006/main" xmlns:w14="http://schemas.microsoft.com/office/word/2010/wordml" xmlns:w15="http://schemas.microsoft.com/office/word/2012/wordml" xmlns:w16cid="http://schemas.microsoft.com/office/word/2016/wordml/cid" xmlns:w16se="http://schemas.microsoft.com/office/word/2015/wordml/symex" xmlns:wpg="http://schemas.microsoft.com/office/word/2010/wordprocessingGroup" xmlns:wpi="http://schemas.microsoft.com/office/word/2010/wordprocessingInk" xmlns:wne="http://schemas.microsoft.com/office/word/2006/wordml" xmlns:wps="http://schemas.microsoft.com/office/word/2010/wordprocessingShape" mc:Ignorable="w14 w15 w16se w16cid wp14">
   <w:body>
     <w:p>
-      <w:r>
-        <w:t>Hello world</w:t>
-      </w:r>
+      <w:pPr>
+        <w:pStyle w:val="Titre"/>
+        <w:jc w:val="center"/>
+      </w:pPr>
+      <w:r>
+        <w:t>Rapport de projet Java</w:t>
+      </w:r>
+    </w:p>
+    <w:p>
+      <w:pPr>
+        <w:pStyle w:val="Sous-titre"/>
+        <w:jc w:val="center"/>
+      </w:pPr>
+      <w:r>
+        <w:t>Maxime CARRIQUE, Jules GROSPEILLER</w:t>
+      </w:r>
+      <w:r>
+        <w:t>, Arthur DESMARAIS</w:t>
+      </w:r>
+    </w:p>
+    <w:sdt>
+      <w:sdtPr>
+        <w:id w:val="793481277"/>
+        <w:docPartObj>
+          <w:docPartGallery w:val="Table of Contents"/>
+          <w:docPartUnique/>
+        </w:docPartObj>
+      </w:sdtPr>
+      <w:sdtEndPr>
+        <w:rPr>
+          <w:rFonts w:asciiTheme="minorHAnsi" w:eastAsiaTheme="minorHAnsi" w:hAnsiTheme="minorHAnsi" w:cstheme="minorBidi"/>
+          <w:b/>
+          <w:bCs/>
+          <w:color w:val="auto"/>
+          <w:sz w:val="22"/>
+          <w:szCs w:val="22"/>
+          <w:lang w:eastAsia="en-US"/>
+        </w:rPr>
+      </w:sdtEndPr>
+      <w:sdtContent>
+        <w:p>
+          <w:pPr>
+            <w:pStyle w:val="En-ttedetabledesmatires"/>
+          </w:pPr>
+          <w:r>
+            <w:t>Table des matières</w:t>
+          </w:r>
+        </w:p>
+        <w:p>
+          <w:fldSimple w:instr=" TOC \o &quot;1-3&quot; \h \z \u ">
+            <w:r>
+              <w:rPr>
+                <w:b/>
+                <w:bCs/>
+                <w:noProof/>
+              </w:rPr>
+              <w:t>Aucune entrée de table des matières n'a été trouvée.</w:t>
+            </w:r>
+          </w:fldSimple>
+        </w:p>
+      </w:sdtContent>
+    </w:sdt>
+    <w:p>
+      <w:pPr>
+        <w:pStyle w:val="Titre1"/>
+      </w:pPr>
+      <w:r>
+        <w:br w:type="page"/>
+      </w:r>
+      <w:r>
+        <w:lastRenderedPageBreak/>
+        <w:t>Stratégie</w:t>
+      </w:r>
+      <w:r>
+        <w:t xml:space="preserve"> </w:t>
+      </w:r>
+      <w:proofErr w:type="spellStart"/>
+      <w:r>
+        <w:t>Github</w:t>
+      </w:r>
+      <w:proofErr w:type="spellEnd"/>
+      <w:r>
+        <w:t xml:space="preserve"> : </w:t>
+      </w:r>
+      <w:proofErr w:type="spellStart"/>
+      <w:r>
+        <w:t>GitFlow</w:t>
+      </w:r>
+      <w:proofErr w:type="spellEnd"/>
+    </w:p>
+    <w:p>
+      <w:r>
+        <w:t xml:space="preserve">Une branche master dans laquelle sera placé le code </w:t>
+      </w:r>
+      <w:proofErr w:type="spellStart"/>
+      <w:r>
+        <w:t>pushable</w:t>
+      </w:r>
+      <w:proofErr w:type="spellEnd"/>
+      <w:r>
+        <w:t xml:space="preserve"> en production.</w:t>
+      </w:r>
+    </w:p>
+    <w:p>
+      <w:r>
+        <w:t xml:space="preserve">Une branche </w:t>
+      </w:r>
+      <w:proofErr w:type="spellStart"/>
+      <w:r>
+        <w:t>develop</w:t>
+      </w:r>
+      <w:proofErr w:type="spellEnd"/>
+      <w:r>
+        <w:t xml:space="preserve"> sur laquelle le travail sera effectuée.</w:t>
+      </w:r>
+    </w:p>
+    <w:p>
+      <w:r>
+        <w:t xml:space="preserve">Des sous branches de </w:t>
+      </w:r>
+      <w:proofErr w:type="spellStart"/>
+      <w:r>
+        <w:t>develop</w:t>
+      </w:r>
+      <w:proofErr w:type="spellEnd"/>
+      <w:r>
+        <w:t xml:space="preserve"> nommé </w:t>
+      </w:r>
+      <w:proofErr w:type="spellStart"/>
+      <w:r>
+        <w:t>feature</w:t>
+      </w:r>
+      <w:proofErr w:type="spellEnd"/>
+      <w:r>
+        <w:t>/</w:t>
+      </w:r>
+      <w:proofErr w:type="spellStart"/>
+      <w:r>
+        <w:t>xxxxxx</w:t>
+      </w:r>
+      <w:proofErr w:type="spellEnd"/>
+      <w:r>
+        <w:t xml:space="preserve"> qui correspond à une fonctionnalité à implémenter chacune.</w:t>
+      </w:r>
+    </w:p>
+    <w:p>
+      <w:r>
+        <w:t xml:space="preserve">[Bla </w:t>
+      </w:r>
+      <w:proofErr w:type="spellStart"/>
+      <w:r>
+        <w:t>bla</w:t>
+      </w:r>
+      <w:proofErr w:type="spellEnd"/>
+      <w:r>
+        <w:t xml:space="preserve"> </w:t>
+      </w:r>
+      <w:proofErr w:type="spellStart"/>
+      <w:r>
+        <w:t>bla</w:t>
+      </w:r>
+      <w:proofErr w:type="spellEnd"/>
+      <w:r>
+        <w:t>]</w:t>
+      </w:r>
+    </w:p>
+    <w:p>
+      <w:pPr>
+        <w:pStyle w:val="Titre1"/>
+      </w:pPr>
+      <w:r>
+        <w:t>Kick off de conception</w:t>
+      </w:r>
+    </w:p>
+    <w:p>
+      <w:r>
+        <w:t>Idée d’implémentation :</w:t>
+      </w:r>
+    </w:p>
+    <w:p>
+      <w:pPr>
+        <w:pStyle w:val="Paragraphedeliste"/>
+        <w:numPr>
+          <w:ilvl w:val="0"/>
+          <w:numId w:val="1"/>
+        </w:numPr>
+      </w:pPr>
+      <w:r>
+        <w:t>Message privée : Serveur privée temporaire</w:t>
+      </w:r>
+    </w:p>
+    <w:p>
+      <w:pPr>
+        <w:pStyle w:val="Paragraphedeliste"/>
+        <w:numPr>
+          <w:ilvl w:val="0"/>
+          <w:numId w:val="1"/>
+        </w:numPr>
+      </w:pPr>
+      <w:r>
+        <w:t>Serveur personnelle</w:t>
+      </w:r>
+    </w:p>
+    <w:p>
+      <w:pPr>
+        <w:pStyle w:val="Paragraphedeliste"/>
+        <w:numPr>
+          <w:ilvl w:val="0"/>
+          <w:numId w:val="1"/>
+        </w:numPr>
+      </w:pPr>
+      <w:r>
+        <w:t xml:space="preserve">Login et mot de passe </w:t>
+      </w:r>
+      <w:proofErr w:type="spellStart"/>
+      <w:r>
+        <w:t>hashe</w:t>
+      </w:r>
+      <w:r>
+        <w:t>r</w:t>
+      </w:r>
+      <w:proofErr w:type="spellEnd"/>
+    </w:p>
+    <w:p>
+      <w:pPr>
+        <w:pStyle w:val="Paragraphedeliste"/>
+        <w:numPr>
+          <w:ilvl w:val="0"/>
+          <w:numId w:val="1"/>
+        </w:numPr>
+      </w:pPr>
+      <w:r>
+        <w:t>Interface</w:t>
+      </w:r>
+    </w:p>
+    <w:p>
+      <w:pPr>
+        <w:pStyle w:val="Paragraphedeliste"/>
+        <w:numPr>
+          <w:ilvl w:val="0"/>
+          <w:numId w:val="1"/>
+        </w:numPr>
+      </w:pPr>
+      <w:proofErr w:type="spellStart"/>
+      <w:r>
+        <w:t>Wizz</w:t>
+      </w:r>
+      <w:proofErr w:type="spellEnd"/>
+    </w:p>
+    <w:p>
+      <w:pPr>
+        <w:pStyle w:val="Paragraphedeliste"/>
+        <w:numPr>
+          <w:ilvl w:val="0"/>
+          <w:numId w:val="1"/>
+        </w:numPr>
+      </w:pPr>
+      <w:r>
+        <w:t xml:space="preserve">Système </w:t>
+      </w:r>
+      <w:r>
+        <w:t xml:space="preserve">de droit et </w:t>
+      </w:r>
+      <w:r>
+        <w:t>d’administration serveur</w:t>
+      </w:r>
+    </w:p>
+    <w:p>
+      <w:pPr>
+        <w:pStyle w:val="Titre1"/>
+      </w:pPr>
+      <w:r>
+        <w:t>Diagramme du système de base</w:t>
+      </w:r>
+    </w:p>
+    <w:p>
       <w:bookmarkStart w:id="0" w:name="_GoBack"/>
       <w:bookmarkEnd w:id="0"/>
     </w:p>
+    <w:p>
+      <w:pPr>
+        <w:pStyle w:val="Titre1"/>
+      </w:pPr>
+      <w:r>
+        <w:t>Base de données</w:t>
+      </w:r>
+    </w:p>
+    <w:p/>
+    <w:p>
+      <w:pPr>
+        <w:pStyle w:val="Titre1"/>
+      </w:pPr>
+      <w:r>
+        <w:t>Interface</w:t>
+      </w:r>
+    </w:p>
+    <w:p/>
+    <w:p/>
     <w:sectPr>
       <w:pgSz w:w="11906" w:h="16838"/>
       <w:pgMar w:top="1417" w:right="1417" w:bottom="1417" w:left="1417" w:header="708" w:footer="708" w:gutter="0"/>
@@ -17,6 +309,127 @@
     </w:sectPr>
   </w:body>
 </w:document>
+</file>
+
+<file path=word/numbering.xml><?xml version="1.0" encoding="utf-8"?>
+<w:numbering xmlns:wpc="http://schemas.microsoft.com/office/word/2010/wordprocessingCanvas" xmlns:cx="http://schemas.microsoft.com/office/drawing/2014/chartex" xmlns:cx1="http://schemas.microsoft.com/office/drawing/2015/9/8/chartex" xmlns:cx2="http://schemas.microsoft.com/office/drawing/2015/10/21/chartex" xmlns:cx3="http://schemas.microsoft.com/office/drawing/2016/5/9/chartex" xmlns:cx4="http://schemas.microsoft.com/office/drawing/2016/5/10/chartex" xmlns:cx5="http://schemas.microsoft.com/office/drawing/2016/5/11/chartex" xmlns:cx6="http://schemas.microsoft.com/office/drawing/2016/5/12/chartex" xmlns:cx7="http://schemas.microsoft.com/office/drawing/2016/5/13/chartex" xmlns:cx8="http://schemas.microsoft.com/office/drawing/2016/5/14/chartex" xmlns:mc="http://schemas.openxmlformats.org/markup-compatibility/2006" xmlns:aink="http://schemas.microsoft.com/office/drawing/2016/ink" xmlns:am3d="http://schemas.microsoft.com/office/drawing/2017/model3d" xmlns:o="urn:schemas-microsoft-com:office:office" xmlns:r="http://schemas.openxmlformats.org/officeDocument/2006/relationships" xmlns:m="http://schemas.openxmlformats.org/officeDocument/2006/math" xmlns:v="urn:schemas-microsoft-com:vml" xmlns:wp14="http://schemas.microsoft.com/office/word/2010/wordprocessingDrawing" xmlns:wp="http://schemas.openxmlformats.org/drawingml/2006/wordprocessingDrawing" xmlns:w10="urn:schemas-microsoft-com:office:word" xmlns:w="http://schemas.openxmlformats.org/wordprocessingml/2006/main" xmlns:w14="http://schemas.microsoft.com/office/word/2010/wordml" xmlns:w15="http://schemas.microsoft.com/office/word/2012/wordml" xmlns:w16cid="http://schemas.microsoft.com/office/word/2016/wordml/cid" xmlns:w16se="http://schemas.microsoft.com/office/word/2015/wordml/symex" xmlns:wpg="http://schemas.microsoft.com/office/word/2010/wordprocessingGroup" xmlns:wpi="http://schemas.microsoft.com/office/word/2010/wordprocessingInk" xmlns:wne="http://schemas.microsoft.com/office/word/2006/wordml" xmlns:wps="http://schemas.microsoft.com/office/word/2010/wordprocessingShape" mc:Ignorable="w14 w15 w16se w16cid wp14">
+  <w:abstractNum w:abstractNumId="0" w15:restartNumberingAfterBreak="0">
+    <w:nsid w:val="4F0C3F03"/>
+    <w:multiLevelType w:val="hybridMultilevel"/>
+    <w:tmpl w:val="09A2D728"/>
+    <w:lvl w:ilvl="0" w:tplc="040C0001">
+      <w:start w:val="1"/>
+      <w:numFmt w:val="bullet"/>
+      <w:lvlText w:val=""/>
+      <w:lvlJc w:val="left"/>
+      <w:pPr>
+        <w:ind w:left="720" w:hanging="360"/>
+      </w:pPr>
+      <w:rPr>
+        <w:rFonts w:ascii="Symbol" w:hAnsi="Symbol" w:hint="default"/>
+      </w:rPr>
+    </w:lvl>
+    <w:lvl w:ilvl="1" w:tplc="040C0003" w:tentative="1">
+      <w:start w:val="1"/>
+      <w:numFmt w:val="bullet"/>
+      <w:lvlText w:val="o"/>
+      <w:lvlJc w:val="left"/>
+      <w:pPr>
+        <w:ind w:left="1440" w:hanging="360"/>
+      </w:pPr>
+      <w:rPr>
+        <w:rFonts w:ascii="Courier New" w:hAnsi="Courier New" w:cs="Courier New" w:hint="default"/>
+      </w:rPr>
+    </w:lvl>
+    <w:lvl w:ilvl="2" w:tplc="040C0005" w:tentative="1">
+      <w:start w:val="1"/>
+      <w:numFmt w:val="bullet"/>
+      <w:lvlText w:val=""/>
+      <w:lvlJc w:val="left"/>
+      <w:pPr>
+        <w:ind w:left="2160" w:hanging="360"/>
+      </w:pPr>
+      <w:rPr>
+        <w:rFonts w:ascii="Wingdings" w:hAnsi="Wingdings" w:hint="default"/>
+      </w:rPr>
+    </w:lvl>
+    <w:lvl w:ilvl="3" w:tplc="040C0001" w:tentative="1">
+      <w:start w:val="1"/>
+      <w:numFmt w:val="bullet"/>
+      <w:lvlText w:val=""/>
+      <w:lvlJc w:val="left"/>
+      <w:pPr>
+        <w:ind w:left="2880" w:hanging="360"/>
+      </w:pPr>
+      <w:rPr>
+        <w:rFonts w:ascii="Symbol" w:hAnsi="Symbol" w:hint="default"/>
+      </w:rPr>
+    </w:lvl>
+    <w:lvl w:ilvl="4" w:tplc="040C0003" w:tentative="1">
+      <w:start w:val="1"/>
+      <w:numFmt w:val="bullet"/>
+      <w:lvlText w:val="o"/>
+      <w:lvlJc w:val="left"/>
+      <w:pPr>
+        <w:ind w:left="3600" w:hanging="360"/>
+      </w:pPr>
+      <w:rPr>
+        <w:rFonts w:ascii="Courier New" w:hAnsi="Courier New" w:cs="Courier New" w:hint="default"/>
+      </w:rPr>
+    </w:lvl>
+    <w:lvl w:ilvl="5" w:tplc="040C0005" w:tentative="1">
+      <w:start w:val="1"/>
+      <w:numFmt w:val="bullet"/>
+      <w:lvlText w:val=""/>
+      <w:lvlJc w:val="left"/>
+      <w:pPr>
+        <w:ind w:left="4320" w:hanging="360"/>
+      </w:pPr>
+      <w:rPr>
+        <w:rFonts w:ascii="Wingdings" w:hAnsi="Wingdings" w:hint="default"/>
+      </w:rPr>
+    </w:lvl>
+    <w:lvl w:ilvl="6" w:tplc="040C0001" w:tentative="1">
+      <w:start w:val="1"/>
+      <w:numFmt w:val="bullet"/>
+      <w:lvlText w:val=""/>
+      <w:lvlJc w:val="left"/>
+      <w:pPr>
+        <w:ind w:left="5040" w:hanging="360"/>
+      </w:pPr>
+      <w:rPr>
+        <w:rFonts w:ascii="Symbol" w:hAnsi="Symbol" w:hint="default"/>
+      </w:rPr>
+    </w:lvl>
+    <w:lvl w:ilvl="7" w:tplc="040C0003" w:tentative="1">
+      <w:start w:val="1"/>
+      <w:numFmt w:val="bullet"/>
+      <w:lvlText w:val="o"/>
+      <w:lvlJc w:val="left"/>
+      <w:pPr>
+        <w:ind w:left="5760" w:hanging="360"/>
+      </w:pPr>
+      <w:rPr>
+        <w:rFonts w:ascii="Courier New" w:hAnsi="Courier New" w:cs="Courier New" w:hint="default"/>
+      </w:rPr>
+    </w:lvl>
+    <w:lvl w:ilvl="8" w:tplc="040C0005" w:tentative="1">
+      <w:start w:val="1"/>
+      <w:numFmt w:val="bullet"/>
+      <w:lvlText w:val=""/>
+      <w:lvlJc w:val="left"/>
+      <w:pPr>
+        <w:ind w:left="6480" w:hanging="360"/>
+      </w:pPr>
+      <w:rPr>
+        <w:rFonts w:ascii="Wingdings" w:hAnsi="Wingdings" w:hint="default"/>
+      </w:rPr>
+    </w:lvl>
+  </w:abstractNum>
+  <w:num w:numId="1">
+    <w:abstractNumId w:val="0"/>
+  </w:num>
+</w:numbering>
 </file>
 
 <file path=word/styles.xml><?xml version="1.0" encoding="utf-8"?>
@@ -417,6 +830,27 @@
     <w:name w:val="Normal"/>
     <w:qFormat/>
   </w:style>
+  <w:style w:type="paragraph" w:styleId="Titre1">
+    <w:name w:val="heading 1"/>
+    <w:basedOn w:val="Normal"/>
+    <w:next w:val="Normal"/>
+    <w:link w:val="Titre1Car"/>
+    <w:uiPriority w:val="9"/>
+    <w:qFormat/>
+    <w:rsid w:val="002F3B2C"/>
+    <w:pPr>
+      <w:keepNext/>
+      <w:keepLines/>
+      <w:spacing w:before="240" w:after="0"/>
+      <w:outlineLvl w:val="0"/>
+    </w:pPr>
+    <w:rPr>
+      <w:rFonts w:asciiTheme="majorHAnsi" w:eastAsiaTheme="majorEastAsia" w:hAnsiTheme="majorHAnsi" w:cstheme="majorBidi"/>
+      <w:color w:val="2F5496" w:themeColor="accent1" w:themeShade="BF"/>
+      <w:sz w:val="32"/>
+      <w:szCs w:val="32"/>
+    </w:rPr>
+  </w:style>
   <w:style w:type="character" w:default="1" w:styleId="Policepardfaut">
     <w:name w:val="Default Paragraph Font"/>
     <w:uiPriority w:val="1"/>
@@ -443,6 +877,110 @@
     <w:uiPriority w:val="99"/>
     <w:semiHidden/>
     <w:unhideWhenUsed/>
+  </w:style>
+  <w:style w:type="paragraph" w:styleId="Titre">
+    <w:name w:val="Title"/>
+    <w:basedOn w:val="Normal"/>
+    <w:next w:val="Normal"/>
+    <w:link w:val="TitreCar"/>
+    <w:uiPriority w:val="10"/>
+    <w:qFormat/>
+    <w:rsid w:val="002F3B2C"/>
+    <w:pPr>
+      <w:spacing w:after="0" w:line="240" w:lineRule="auto"/>
+      <w:contextualSpacing/>
+    </w:pPr>
+    <w:rPr>
+      <w:rFonts w:asciiTheme="majorHAnsi" w:eastAsiaTheme="majorEastAsia" w:hAnsiTheme="majorHAnsi" w:cstheme="majorBidi"/>
+      <w:spacing w:val="-10"/>
+      <w:kern w:val="28"/>
+      <w:sz w:val="56"/>
+      <w:szCs w:val="56"/>
+    </w:rPr>
+  </w:style>
+  <w:style w:type="character" w:customStyle="1" w:styleId="TitreCar">
+    <w:name w:val="Titre Car"/>
+    <w:basedOn w:val="Policepardfaut"/>
+    <w:link w:val="Titre"/>
+    <w:uiPriority w:val="10"/>
+    <w:rsid w:val="002F3B2C"/>
+    <w:rPr>
+      <w:rFonts w:asciiTheme="majorHAnsi" w:eastAsiaTheme="majorEastAsia" w:hAnsiTheme="majorHAnsi" w:cstheme="majorBidi"/>
+      <w:spacing w:val="-10"/>
+      <w:kern w:val="28"/>
+      <w:sz w:val="56"/>
+      <w:szCs w:val="56"/>
+    </w:rPr>
+  </w:style>
+  <w:style w:type="paragraph" w:styleId="Sous-titre">
+    <w:name w:val="Subtitle"/>
+    <w:basedOn w:val="Normal"/>
+    <w:next w:val="Normal"/>
+    <w:link w:val="Sous-titreCar"/>
+    <w:uiPriority w:val="11"/>
+    <w:qFormat/>
+    <w:rsid w:val="002F3B2C"/>
+    <w:pPr>
+      <w:numPr>
+        <w:ilvl w:val="1"/>
+      </w:numPr>
+    </w:pPr>
+    <w:rPr>
+      <w:rFonts w:eastAsiaTheme="minorEastAsia"/>
+      <w:color w:val="5A5A5A" w:themeColor="text1" w:themeTint="A5"/>
+      <w:spacing w:val="15"/>
+    </w:rPr>
+  </w:style>
+  <w:style w:type="character" w:customStyle="1" w:styleId="Sous-titreCar">
+    <w:name w:val="Sous-titre Car"/>
+    <w:basedOn w:val="Policepardfaut"/>
+    <w:link w:val="Sous-titre"/>
+    <w:uiPriority w:val="11"/>
+    <w:rsid w:val="002F3B2C"/>
+    <w:rPr>
+      <w:rFonts w:eastAsiaTheme="minorEastAsia"/>
+      <w:color w:val="5A5A5A" w:themeColor="text1" w:themeTint="A5"/>
+      <w:spacing w:val="15"/>
+    </w:rPr>
+  </w:style>
+  <w:style w:type="character" w:customStyle="1" w:styleId="Titre1Car">
+    <w:name w:val="Titre 1 Car"/>
+    <w:basedOn w:val="Policepardfaut"/>
+    <w:link w:val="Titre1"/>
+    <w:uiPriority w:val="9"/>
+    <w:rsid w:val="002F3B2C"/>
+    <w:rPr>
+      <w:rFonts w:asciiTheme="majorHAnsi" w:eastAsiaTheme="majorEastAsia" w:hAnsiTheme="majorHAnsi" w:cstheme="majorBidi"/>
+      <w:color w:val="2F5496" w:themeColor="accent1" w:themeShade="BF"/>
+      <w:sz w:val="32"/>
+      <w:szCs w:val="32"/>
+    </w:rPr>
+  </w:style>
+  <w:style w:type="paragraph" w:styleId="En-ttedetabledesmatires">
+    <w:name w:val="TOC Heading"/>
+    <w:basedOn w:val="Titre1"/>
+    <w:next w:val="Normal"/>
+    <w:uiPriority w:val="39"/>
+    <w:unhideWhenUsed/>
+    <w:qFormat/>
+    <w:rsid w:val="002F3B2C"/>
+    <w:pPr>
+      <w:outlineLvl w:val="9"/>
+    </w:pPr>
+    <w:rPr>
+      <w:lang w:eastAsia="fr-FR"/>
+    </w:rPr>
+  </w:style>
+  <w:style w:type="paragraph" w:styleId="Paragraphedeliste">
+    <w:name w:val="List Paragraph"/>
+    <w:basedOn w:val="Normal"/>
+    <w:uiPriority w:val="34"/>
+    <w:qFormat/>
+    <w:rsid w:val="002B3BE9"/>
+    <w:pPr>
+      <w:ind w:left="720"/>
+      <w:contextualSpacing/>
+    </w:pPr>
   </w:style>
 </w:styles>
 </file>
@@ -706,4 +1244,16 @@
     </a:ext>
   </a:extLst>
 </a:theme>
+</file>
+
+<file path=customXml/item1.xml><?xml version="1.0" encoding="utf-8"?>
+<b:Sources xmlns:b="http://schemas.openxmlformats.org/officeDocument/2006/bibliography" xmlns="http://schemas.openxmlformats.org/officeDocument/2006/bibliography" SelectedStyle="\APASixthEditionOfficeOnline.xsl" StyleName="APA" Version="6"/>
+</file>
+
+<file path=customXml/itemProps1.xml><?xml version="1.0" encoding="utf-8"?>
+<ds:datastoreItem xmlns:ds="http://schemas.openxmlformats.org/officeDocument/2006/customXml" ds:itemID="{2177FAE6-C148-4F0A-883B-C590BA13CAEE}">
+  <ds:schemaRefs>
+    <ds:schemaRef ds:uri="http://schemas.openxmlformats.org/officeDocument/2006/bibliography"/>
+  </ds:schemaRefs>
+</ds:datastoreItem>
 </file>
</xml_diff>